<commit_message>
Practice final throug ctrlPID
</commit_message>
<xml_diff>
--- a/practice_final/Practice Final.docx
+++ b/practice_final/Practice Final.docx
@@ -31,10 +31,10 @@
             <v:path o:extrusionok="f" gradientshapeok="t" o:connecttype="rect"/>
             <o:lock v:ext="edit" aspectratio="t"/>
           </v:shapetype>
-          <v:shape id="_x0000_i1026" type="#_x0000_t75" alt="" style="width:8.95pt;height:12.95pt;mso-width-percent:0;mso-height-percent:0;mso-width-percent:0;mso-height-percent:0" o:ole="">
+          <v:shape id="_x0000_i1025" type="#_x0000_t75" alt="" style="width:9pt;height:13.2pt;mso-width-percent:0;mso-height-percent:0;mso-width-percent:0;mso-height-percent:0" o:ole="">
             <v:imagedata r:id="rId6" o:title=""/>
           </v:shape>
-          <o:OLEObject Type="Embed" ProgID="Equation.DSMT4" ShapeID="_x0000_i1026" DrawAspect="Content" ObjectID="_1742976383" r:id="rId7"/>
+          <o:OLEObject Type="Embed" ProgID="Equation.DSMT4" ShapeID="_x0000_i1025" DrawAspect="Content" ObjectID="_1743593005" r:id="rId7"/>
         </w:object>
       </w:r>
       <w:r>
@@ -56,13 +56,8 @@
       <w:pPr>
         <w:jc w:val="center"/>
       </w:pPr>
-      <w:proofErr w:type="spellStart"/>
-      <w:r>
-        <w:t>ECEn</w:t>
-      </w:r>
-      <w:proofErr w:type="spellEnd"/>
-      <w:r>
-        <w:t xml:space="preserve"> 483/ ME 431</w:t>
+      <w:r>
+        <w:t>ECEn 483/ ME 431</w:t>
       </w:r>
     </w:p>
     <w:p>
@@ -101,13 +96,14 @@
       <w:pPr>
         <w:jc w:val="center"/>
       </w:pPr>
-      <w:proofErr w:type="gramStart"/>
-      <w:r>
-        <w:t>Name:_</w:t>
-      </w:r>
-      <w:proofErr w:type="gramEnd"/>
-      <w:r>
-        <w:t>________________________________</w:t>
+      <w:r>
+        <w:t>Name:____</w:t>
+      </w:r>
+      <w:r>
+        <w:t>Jacob Child</w:t>
+      </w:r>
+      <w:r>
+        <w:t>________________________</w:t>
       </w:r>
     </w:p>
     <w:p>
@@ -186,15 +182,7 @@
           </w:tcPr>
           <w:p>
             <w:r>
-              <w:t xml:space="preserve">Part I </w:t>
-            </w:r>
-            <w:proofErr w:type="gramStart"/>
-            <w:r>
-              <w:t xml:space="preserve">   (</w:t>
-            </w:r>
-            <w:proofErr w:type="gramEnd"/>
-            <w:r>
-              <w:t>2</w:t>
+              <w:t>Part I    (2</w:t>
             </w:r>
             <w:r>
               <w:t xml:space="preserve">5 </w:t>
@@ -231,15 +219,7 @@
               <w:t>Pa</w:t>
             </w:r>
             <w:r>
-              <w:t xml:space="preserve">rt </w:t>
-            </w:r>
-            <w:proofErr w:type="gramStart"/>
-            <w:r>
-              <w:t>II  (</w:t>
-            </w:r>
-            <w:proofErr w:type="gramEnd"/>
-            <w:r>
-              <w:t>2</w:t>
+              <w:t>rt II  (2</w:t>
             </w:r>
             <w:r>
               <w:t>5</w:t>
@@ -273,15 +253,7 @@
           </w:tcPr>
           <w:p>
             <w:r>
-              <w:t xml:space="preserve">Part </w:t>
-            </w:r>
-            <w:proofErr w:type="gramStart"/>
-            <w:r>
-              <w:t>III  (</w:t>
-            </w:r>
-            <w:proofErr w:type="gramEnd"/>
-            <w:r>
-              <w:t>2</w:t>
+              <w:t>Part III  (2</w:t>
             </w:r>
             <w:r>
               <w:t>5</w:t>
@@ -349,15 +321,7 @@
           </w:tcPr>
           <w:p>
             <w:r>
-              <w:t>Total</w:t>
-            </w:r>
-            <w:proofErr w:type="gramStart"/>
-            <w:r>
-              <w:t>:  (</w:t>
-            </w:r>
-            <w:proofErr w:type="gramEnd"/>
-            <w:r>
-              <w:t>100 pts)</w:t>
+              <w:t>Total:  (100 pts)</w:t>
             </w:r>
           </w:p>
         </w:tc>
@@ -430,10 +394,10 @@
           <w:position w:val="-10"/>
         </w:rPr>
         <w:object w:dxaOrig="920" w:dyaOrig="320" w14:anchorId="59DABC0A">
-          <v:shape id="_x0000_i1025" type="#_x0000_t75" alt="" style="width:46.95pt;height:16.1pt;mso-width-percent:0;mso-height-percent:0;mso-width-percent:0;mso-height-percent:0" o:ole="">
+          <v:shape id="_x0000_i1026" type="#_x0000_t75" alt="" style="width:46.8pt;height:16.2pt;mso-width-percent:0;mso-height-percent:0;mso-width-percent:0;mso-height-percent:0" o:ole="">
             <v:imagedata r:id="rId8" o:title=""/>
           </v:shape>
-          <o:OLEObject Type="Embed" ProgID="Equation.DSMT4" ShapeID="_x0000_i1025" DrawAspect="Content" ObjectID="_1742976384" r:id="rId9"/>
+          <o:OLEObject Type="Embed" ProgID="Equation.DSMT4" ShapeID="_x0000_i1026" DrawAspect="Content" ObjectID="_1743593006" r:id="rId9"/>
         </w:object>
       </w:r>
       <w:r>
@@ -481,6 +445,45 @@
       </w:r>
     </w:p>
     <w:p>
+      <w:r>
+        <w:drawing>
+          <wp:inline distT="0" distB="0" distL="0" distR="0" wp14:anchorId="3A591EA4" wp14:editId="7E96FBF8">
+            <wp:extent cx="5486400" cy="4326890"/>
+            <wp:effectExtent l="0" t="0" r="0" b="0"/>
+            <wp:docPr id="3" name="Picture 3" descr="A picture containing chart&#10;&#10;Description automatically generated"/>
+            <wp:cNvGraphicFramePr>
+              <a:graphicFrameLocks xmlns:a="http://schemas.openxmlformats.org/drawingml/2006/main" noChangeAspect="1"/>
+            </wp:cNvGraphicFramePr>
+            <a:graphic xmlns:a="http://schemas.openxmlformats.org/drawingml/2006/main">
+              <a:graphicData uri="http://schemas.openxmlformats.org/drawingml/2006/picture">
+                <pic:pic xmlns:pic="http://schemas.openxmlformats.org/drawingml/2006/picture">
+                  <pic:nvPicPr>
+                    <pic:cNvPr id="3" name="Picture 3" descr="A picture containing chart&#10;&#10;Description automatically generated"/>
+                    <pic:cNvPicPr/>
+                  </pic:nvPicPr>
+                  <pic:blipFill>
+                    <a:blip r:embed="rId10"/>
+                    <a:stretch>
+                      <a:fillRect/>
+                    </a:stretch>
+                  </pic:blipFill>
+                  <pic:spPr>
+                    <a:xfrm>
+                      <a:off x="0" y="0"/>
+                      <a:ext cx="5486400" cy="4326890"/>
+                    </a:xfrm>
+                    <a:prstGeom prst="rect">
+                      <a:avLst/>
+                    </a:prstGeom>
+                  </pic:spPr>
+                </pic:pic>
+              </a:graphicData>
+            </a:graphic>
+          </wp:inline>
+        </w:drawing>
+      </w:r>
+    </w:p>
+    <w:p>
       <w:pPr>
         <w:pStyle w:val="Heading1"/>
       </w:pPr>
@@ -608,6 +611,92 @@
     <w:p/>
     <w:p>
       <w:r>
+        <w:t>***would the first plot hurt me???***</w:t>
+      </w:r>
+    </w:p>
+    <w:p>
+      <w:r>
+        <w:lastRenderedPageBreak/>
+        <w:drawing>
+          <wp:inline distT="0" distB="0" distL="0" distR="0" wp14:anchorId="0DB8DBDB" wp14:editId="1F2781C0">
+            <wp:extent cx="5486400" cy="4105910"/>
+            <wp:effectExtent l="0" t="0" r="0" b="8890"/>
+            <wp:docPr id="1" name="Picture 1" descr="Chart, line chart&#10;&#10;Description automatically generated"/>
+            <wp:cNvGraphicFramePr>
+              <a:graphicFrameLocks xmlns:a="http://schemas.openxmlformats.org/drawingml/2006/main" noChangeAspect="1"/>
+            </wp:cNvGraphicFramePr>
+            <a:graphic xmlns:a="http://schemas.openxmlformats.org/drawingml/2006/main">
+              <a:graphicData uri="http://schemas.openxmlformats.org/drawingml/2006/picture">
+                <pic:pic xmlns:pic="http://schemas.openxmlformats.org/drawingml/2006/picture">
+                  <pic:nvPicPr>
+                    <pic:cNvPr id="1" name="Picture 1" descr="Chart, line chart&#10;&#10;Description automatically generated"/>
+                    <pic:cNvPicPr/>
+                  </pic:nvPicPr>
+                  <pic:blipFill>
+                    <a:blip r:embed="rId11"/>
+                    <a:stretch>
+                      <a:fillRect/>
+                    </a:stretch>
+                  </pic:blipFill>
+                  <pic:spPr>
+                    <a:xfrm>
+                      <a:off x="0" y="0"/>
+                      <a:ext cx="5486400" cy="4105910"/>
+                    </a:xfrm>
+                    <a:prstGeom prst="rect">
+                      <a:avLst/>
+                    </a:prstGeom>
+                  </pic:spPr>
+                </pic:pic>
+              </a:graphicData>
+            </a:graphic>
+          </wp:inline>
+        </w:drawing>
+      </w:r>
+    </w:p>
+    <w:p>
+      <w:r>
+        <w:lastRenderedPageBreak/>
+        <w:drawing>
+          <wp:inline distT="0" distB="0" distL="0" distR="0" wp14:anchorId="43E28D29" wp14:editId="7B85EFCD">
+            <wp:extent cx="5486400" cy="4271010"/>
+            <wp:effectExtent l="0" t="0" r="0" b="0"/>
+            <wp:docPr id="4" name="Picture 4" descr="Chart&#10;&#10;Description automatically generated with medium confidence"/>
+            <wp:cNvGraphicFramePr>
+              <a:graphicFrameLocks xmlns:a="http://schemas.openxmlformats.org/drawingml/2006/main" noChangeAspect="1"/>
+            </wp:cNvGraphicFramePr>
+            <a:graphic xmlns:a="http://schemas.openxmlformats.org/drawingml/2006/main">
+              <a:graphicData uri="http://schemas.openxmlformats.org/drawingml/2006/picture">
+                <pic:pic xmlns:pic="http://schemas.openxmlformats.org/drawingml/2006/picture">
+                  <pic:nvPicPr>
+                    <pic:cNvPr id="4" name="Picture 4" descr="Chart&#10;&#10;Description automatically generated with medium confidence"/>
+                    <pic:cNvPicPr/>
+                  </pic:nvPicPr>
+                  <pic:blipFill>
+                    <a:blip r:embed="rId12"/>
+                    <a:stretch>
+                      <a:fillRect/>
+                    </a:stretch>
+                  </pic:blipFill>
+                  <pic:spPr>
+                    <a:xfrm>
+                      <a:off x="0" y="0"/>
+                      <a:ext cx="5486400" cy="4271010"/>
+                    </a:xfrm>
+                    <a:prstGeom prst="rect">
+                      <a:avLst/>
+                    </a:prstGeom>
+                  </pic:spPr>
+                </pic:pic>
+              </a:graphicData>
+            </a:graphic>
+          </wp:inline>
+        </w:drawing>
+      </w:r>
+    </w:p>
+    <w:p/>
+    <w:p>
+      <w:r>
         <w:t>2</w:t>
       </w:r>
       <w:r>
@@ -798,7 +887,6 @@
     </w:p>
     <w:p/>
     <w:p>
-      <w:proofErr w:type="gramStart"/>
       <w:r>
         <w:t>3</w:t>
       </w:r>
@@ -809,11 +897,7 @@
         <w:t>6</w:t>
       </w:r>
       <w:r>
-        <w:t xml:space="preserve">  Insert</w:t>
-      </w:r>
-      <w:proofErr w:type="gramEnd"/>
-      <w:r>
-        <w:t xml:space="preserve"> a plot of the state estimation error.</w:t>
+        <w:t xml:space="preserve">  Insert a plot of the state estimation error.</w:t>
       </w:r>
     </w:p>
     <w:p/>
@@ -849,15 +933,7 @@
         <w:t>Obsv.py</w:t>
       </w:r>
       <w:r>
-        <w:t xml:space="preserve"> that implements the </w:t>
-      </w:r>
-      <w:proofErr w:type="gramStart"/>
-      <w:r>
-        <w:t>observer based</w:t>
-      </w:r>
-      <w:proofErr w:type="gramEnd"/>
-      <w:r>
-        <w:t xml:space="preserve"> controller directly below this line.</w:t>
+        <w:t xml:space="preserve"> that implements the observer based controller directly below this line.</w:t>
       </w:r>
     </w:p>
     <w:p>
@@ -871,18 +947,13 @@
         <w:t>4</w:t>
       </w:r>
       <w:r>
-        <w:t xml:space="preserve">. </w:t>
-      </w:r>
-      <w:proofErr w:type="spellStart"/>
-      <w:r>
-        <w:t>Loopshaping</w:t>
-      </w:r>
-      <w:proofErr w:type="spellEnd"/>
+        <w:t>. Loopshaping</w:t>
+      </w:r>
     </w:p>
     <w:p/>
     <w:p>
-      <w:proofErr w:type="gramStart"/>
-      <w:r>
+      <w:r>
+        <w:lastRenderedPageBreak/>
         <w:t>4</w:t>
       </w:r>
       <w:r>
@@ -892,24 +963,11 @@
         <w:t>6</w:t>
       </w:r>
       <w:r>
-        <w:t xml:space="preserve">  Insert</w:t>
-      </w:r>
-      <w:proofErr w:type="gramEnd"/>
-      <w:r>
-        <w:t xml:space="preserve"> the Bode plots for the original plant, the PID controlled plant, and the </w:t>
-      </w:r>
-      <w:proofErr w:type="spellStart"/>
-      <w:r>
-        <w:t>loopshaped</w:t>
-      </w:r>
-      <w:proofErr w:type="spellEnd"/>
-      <w:r>
-        <w:t xml:space="preserve"> controlled plant below this line.</w:t>
+        <w:t xml:space="preserve">  Insert the Bode plots for the original plant, the PID controlled plant, and the loopshaped controlled plant below this line.</w:t>
       </w:r>
     </w:p>
     <w:p/>
     <w:p>
-      <w:proofErr w:type="gramStart"/>
       <w:r>
         <w:t>4</w:t>
       </w:r>
@@ -920,19 +978,7 @@
         <w:t>7</w:t>
       </w:r>
       <w:r>
-        <w:t xml:space="preserve">  Insert</w:t>
-      </w:r>
-      <w:proofErr w:type="gramEnd"/>
-      <w:r>
-        <w:t xml:space="preserve"> simulation results for the </w:t>
-      </w:r>
-      <w:proofErr w:type="spellStart"/>
-      <w:r>
-        <w:t>loopshaping</w:t>
-      </w:r>
-      <w:proofErr w:type="spellEnd"/>
-      <w:r>
-        <w:t xml:space="preserve"> controller below this line.  </w:t>
+        <w:t xml:space="preserve">  Insert simulation results for the loopshaping controller below this line.  </w:t>
       </w:r>
     </w:p>
     <w:p/>

</xml_diff>